<commit_message>
+Update Drew on case plan
</commit_message>
<xml_diff>
--- a/Projektdoku_Röhrenverstärker.docx
+++ b/Projektdoku_Röhrenverstärker.docx
@@ -1161,7 +1161,25 @@
                           <w:sz w:val="20"/>
                           <w:szCs w:val="20"/>
                         </w:rPr>
-                        <w:t>Gerät / Software</w:t>
+                        <w:t>Gerät</w:t>
+                      </w:r>
+                      <w:r>
+                        <w:rPr>
+                          <w:rFonts w:asciiTheme="minorHAnsi" w:hAnsiTheme="minorHAnsi" w:cstheme="minorHAnsi"/>
+                          <w:sz w:val="20"/>
+                          <w:szCs w:val="20"/>
+                        </w:rPr>
+                        <w:t>e</w:t>
+                      </w:r>
+                      <w:bookmarkStart w:id="0" w:name="_GoBack"/>
+                      <w:bookmarkEnd w:id="0"/>
+                      <w:r>
+                        <w:rPr>
+                          <w:rFonts w:asciiTheme="minorHAnsi" w:hAnsiTheme="minorHAnsi" w:cstheme="minorHAnsi"/>
+                          <w:sz w:val="20"/>
+                          <w:szCs w:val="20"/>
+                        </w:rPr>
+                        <w:t xml:space="preserve"> / Software</w:t>
                       </w:r>
                     </w:p>
                   </w:tc>
@@ -3835,7 +3853,7 @@
           <w:lang w:eastAsia="de-AT"/>
         </w:rPr>
       </w:pPr>
-      <w:bookmarkStart w:id="0" w:name="_Toc530408257"/>
+      <w:bookmarkStart w:id="1" w:name="_Toc530408257"/>
       <w:r>
         <w:rPr>
           <w:rFonts w:eastAsia="Times New Roman"/>
@@ -3844,7 +3862,7 @@
         <w:lastRenderedPageBreak/>
         <w:t>Projektbeschreibung</w:t>
       </w:r>
-      <w:bookmarkEnd w:id="0"/>
+      <w:bookmarkEnd w:id="1"/>
     </w:p>
     <w:p>
       <w:pPr>
@@ -3856,7 +3874,7 @@
           <w:lang w:eastAsia="de-AT"/>
         </w:rPr>
       </w:pPr>
-      <w:bookmarkStart w:id="1" w:name="_Toc530408258"/>
+      <w:bookmarkStart w:id="2" w:name="_Toc530408258"/>
       <w:r>
         <w:rPr>
           <w:rFonts w:eastAsia="Times New Roman"/>
@@ -3864,7 +3882,7 @@
         </w:rPr>
         <w:t>Ausgangslage</w:t>
       </w:r>
-      <w:bookmarkEnd w:id="1"/>
+      <w:bookmarkEnd w:id="2"/>
     </w:p>
     <w:p>
       <w:pPr>
@@ -3889,7 +3907,7 @@
           <w:lang w:eastAsia="de-AT"/>
         </w:rPr>
       </w:pPr>
-      <w:bookmarkStart w:id="2" w:name="_Toc530408259"/>
+      <w:bookmarkStart w:id="3" w:name="_Toc530408259"/>
       <w:r>
         <w:rPr>
           <w:rFonts w:eastAsia="Times New Roman"/>
@@ -3897,7 +3915,7 @@
         </w:rPr>
         <w:t>Projektteam (Arbeitsaufwand)</w:t>
       </w:r>
-      <w:bookmarkEnd w:id="2"/>
+      <w:bookmarkEnd w:id="3"/>
     </w:p>
     <w:tbl>
       <w:tblPr>
@@ -4400,7 +4418,7 @@
           <w:lang w:eastAsia="de-AT"/>
         </w:rPr>
       </w:pPr>
-      <w:bookmarkStart w:id="3" w:name="_Toc530408260"/>
+      <w:bookmarkStart w:id="4" w:name="_Toc530408260"/>
       <w:r>
         <w:rPr>
           <w:rFonts w:eastAsia="Times New Roman"/>
@@ -4408,7 +4426,7 @@
         </w:rPr>
         <w:t>Untersuchungsanliegen der individuellen Themenstellungen</w:t>
       </w:r>
-      <w:bookmarkEnd w:id="3"/>
+      <w:bookmarkEnd w:id="4"/>
     </w:p>
     <w:p>
       <w:pPr>
@@ -4450,7 +4468,7 @@
           <w:lang w:eastAsia="de-AT"/>
         </w:rPr>
       </w:pPr>
-      <w:bookmarkStart w:id="4" w:name="_Toc530408261"/>
+      <w:bookmarkStart w:id="5" w:name="_Toc530408261"/>
       <w:r>
         <w:rPr>
           <w:rFonts w:eastAsia="Times New Roman"/>
@@ -4458,7 +4476,7 @@
         </w:rPr>
         <w:t>Zielsetzung</w:t>
       </w:r>
-      <w:bookmarkEnd w:id="4"/>
+      <w:bookmarkEnd w:id="5"/>
     </w:p>
     <w:p>
       <w:pPr>
@@ -4483,7 +4501,7 @@
           <w:lang w:eastAsia="de-AT"/>
         </w:rPr>
       </w:pPr>
-      <w:bookmarkStart w:id="5" w:name="_Toc530408262"/>
+      <w:bookmarkStart w:id="6" w:name="_Toc530408262"/>
       <w:r>
         <w:rPr>
           <w:rFonts w:eastAsia="Times New Roman"/>
@@ -4491,7 +4509,7 @@
         </w:rPr>
         <w:t>Geplantes Ergebnis der Prüfungskandidatin/des Prüfungskandidaten</w:t>
       </w:r>
-      <w:bookmarkEnd w:id="5"/>
+      <w:bookmarkEnd w:id="6"/>
     </w:p>
     <w:p>
       <w:pPr>
@@ -4529,7 +4547,7 @@
           <w:lang w:eastAsia="de-AT"/>
         </w:rPr>
       </w:pPr>
-      <w:bookmarkStart w:id="6" w:name="_Toc530408263"/>
+      <w:bookmarkStart w:id="7" w:name="_Toc530408263"/>
       <w:r>
         <w:rPr>
           <w:rFonts w:eastAsia="Times New Roman"/>
@@ -4537,7 +4555,7 @@
         </w:rPr>
         <w:t>Meilensteine</w:t>
       </w:r>
-      <w:bookmarkEnd w:id="6"/>
+      <w:bookmarkEnd w:id="7"/>
     </w:p>
     <w:p>
       <w:pPr>
@@ -4619,7 +4637,7 @@
           <w:lang w:eastAsia="de-AT"/>
         </w:rPr>
       </w:pPr>
-      <w:bookmarkStart w:id="7" w:name="_Toc530408264"/>
+      <w:bookmarkStart w:id="8" w:name="_Toc530408264"/>
       <w:r>
         <w:rPr>
           <w:rFonts w:eastAsia="Times New Roman"/>
@@ -4627,7 +4645,7 @@
         </w:rPr>
         <w:t>Finaler Titel der Arbeit – Deutsch</w:t>
       </w:r>
-      <w:bookmarkEnd w:id="7"/>
+      <w:bookmarkEnd w:id="8"/>
     </w:p>
     <w:p>
       <w:pPr>
@@ -4653,7 +4671,7 @@
           <w:lang w:eastAsia="de-AT"/>
         </w:rPr>
       </w:pPr>
-      <w:bookmarkStart w:id="8" w:name="_Toc530408265"/>
+      <w:bookmarkStart w:id="9" w:name="_Toc530408265"/>
       <w:r>
         <w:rPr>
           <w:rFonts w:eastAsia="Times New Roman"/>
@@ -4661,7 +4679,7 @@
         </w:rPr>
         <w:t>Finaler Titel Englisch oder Finaler Titel in der Fremdsprache, in der die Arbeit verfasst wurde</w:t>
       </w:r>
-      <w:bookmarkEnd w:id="8"/>
+      <w:bookmarkEnd w:id="9"/>
     </w:p>
     <w:p>
       <w:pPr>
@@ -4728,7 +4746,7 @@
           <w:lang w:eastAsia="de-AT"/>
         </w:rPr>
       </w:pPr>
-      <w:bookmarkStart w:id="9" w:name="_Toc530408266"/>
+      <w:bookmarkStart w:id="10" w:name="_Toc530408266"/>
       <w:r>
         <w:rPr>
           <w:rFonts w:eastAsia="Times New Roman"/>
@@ -4737,7 +4755,7 @@
         <w:lastRenderedPageBreak/>
         <w:t>Netzteil</w:t>
       </w:r>
-      <w:bookmarkEnd w:id="9"/>
+      <w:bookmarkEnd w:id="10"/>
     </w:p>
     <w:p>
       <w:pPr>
@@ -4747,7 +4765,7 @@
           <w:lang w:eastAsia="de-AT"/>
         </w:rPr>
       </w:pPr>
-      <w:bookmarkStart w:id="10" w:name="_Toc530408267"/>
+      <w:bookmarkStart w:id="11" w:name="_Toc530408267"/>
       <w:r>
         <w:rPr>
           <w:rFonts w:eastAsia="Times New Roman"/>
@@ -4755,7 +4773,7 @@
         </w:rPr>
         <w:t>Blockschaltbild</w:t>
       </w:r>
-      <w:bookmarkEnd w:id="10"/>
+      <w:bookmarkEnd w:id="11"/>
     </w:p>
     <w:p>
       <w:pPr>
@@ -4860,11 +4878,11 @@
       <w:pPr>
         <w:pStyle w:val="berschrift2"/>
       </w:pPr>
-      <w:bookmarkStart w:id="11" w:name="_Toc530408268"/>
+      <w:bookmarkStart w:id="12" w:name="_Toc530408268"/>
       <w:r>
         <w:t>Berechnung der Transformator Grenzdaten</w:t>
       </w:r>
-      <w:bookmarkEnd w:id="11"/>
+      <w:bookmarkEnd w:id="12"/>
     </w:p>
     <w:tbl>
       <w:tblPr>
@@ -5216,7 +5234,7 @@
                 </w:rPr>
                 <m:t>2</m:t>
               </m:r>
-              <w:bookmarkStart w:id="12" w:name="_Ref530312770"/>
+              <w:bookmarkStart w:id="13" w:name="_Ref530312770"/>
               <m:r>
                 <w:rPr>
                   <w:rStyle w:val="Funotenzeichen"/>
@@ -5225,14 +5243,14 @@
                 </w:rPr>
                 <w:footnoteReference w:id="1"/>
               </m:r>
-              <w:bookmarkEnd w:id="12"/>
+              <w:bookmarkEnd w:id="13"/>
               <m:r>
                 <w:rPr>
                   <w:rFonts w:ascii="Cambria Math" w:hAnsi="Cambria Math"/>
                 </w:rPr>
                 <m:t>*(50 mA</m:t>
               </m:r>
-              <w:bookmarkStart w:id="13" w:name="_Ref530313071"/>
+              <w:bookmarkStart w:id="14" w:name="_Ref530313071"/>
               <m:r>
                 <w:rPr>
                   <w:rStyle w:val="Funotenzeichen"/>
@@ -5241,14 +5259,14 @@
                 </w:rPr>
                 <w:footnoteReference w:id="2"/>
               </m:r>
-              <w:bookmarkEnd w:id="13"/>
+              <w:bookmarkEnd w:id="14"/>
               <m:r>
                 <w:rPr>
                   <w:rFonts w:ascii="Cambria Math" w:hAnsi="Cambria Math"/>
                 </w:rPr>
                 <m:t>+2mA</m:t>
               </m:r>
-              <w:bookmarkStart w:id="14" w:name="_Ref530313137"/>
+              <w:bookmarkStart w:id="15" w:name="_Ref530313137"/>
               <m:r>
                 <w:rPr>
                   <w:rStyle w:val="Funotenzeichen"/>
@@ -5257,7 +5275,7 @@
                 </w:rPr>
                 <w:footnoteReference w:id="3"/>
               </m:r>
-              <w:bookmarkEnd w:id="14"/>
+              <w:bookmarkEnd w:id="15"/>
               <m:r>
                 <w:rPr>
                   <w:rFonts w:ascii="Cambria Math" w:hAnsi="Cambria Math"/>
@@ -5762,28 +5780,28 @@
       <w:pPr>
         <w:pStyle w:val="berschrift2"/>
       </w:pPr>
-      <w:bookmarkStart w:id="15" w:name="_Toc530408269"/>
+      <w:bookmarkStart w:id="16" w:name="_Toc530408269"/>
       <w:r>
         <w:lastRenderedPageBreak/>
         <w:t>Tiefpass</w:t>
       </w:r>
-      <w:bookmarkEnd w:id="15"/>
+      <w:bookmarkEnd w:id="16"/>
     </w:p>
     <w:p>
       <w:pPr>
         <w:pStyle w:val="berschrift3"/>
       </w:pPr>
-      <w:bookmarkStart w:id="16" w:name="_Toc530408270"/>
+      <w:bookmarkStart w:id="17" w:name="_Toc530408270"/>
       <w:r>
         <w:t>Simulation</w:t>
       </w:r>
-      <w:bookmarkEnd w:id="16"/>
+      <w:bookmarkEnd w:id="17"/>
     </w:p>
     <w:p>
       <w:pPr>
         <w:pStyle w:val="berschrift4"/>
       </w:pPr>
-      <w:bookmarkStart w:id="17" w:name="_Toc530408271"/>
+      <w:bookmarkStart w:id="18" w:name="_Toc530408271"/>
       <w:r>
         <w:rPr>
           <w:noProof/>
@@ -6062,7 +6080,7 @@
       <w:r>
         <w:t>Schaltplan</w:t>
       </w:r>
-      <w:bookmarkEnd w:id="17"/>
+      <w:bookmarkEnd w:id="18"/>
     </w:p>
     <w:p>
       <w:pPr>
@@ -6745,12 +6763,12 @@
       <w:pPr>
         <w:pStyle w:val="berschrift4"/>
       </w:pPr>
-      <w:bookmarkStart w:id="18" w:name="_Toc530408272"/>
+      <w:bookmarkStart w:id="19" w:name="_Toc530408272"/>
       <w:r>
         <w:lastRenderedPageBreak/>
         <w:t>Bodediagramm</w:t>
       </w:r>
-      <w:bookmarkEnd w:id="18"/>
+      <w:bookmarkEnd w:id="19"/>
     </w:p>
     <w:p>
       <w:pPr>
@@ -7010,9 +7028,7 @@
       <w:r>
         <w:t>. Durch die Bauteiltoleranzen wird die gemessene Grenzfrequenz von der simulierten abweichen. Dies ist jedoch kein Problem da die Grenzfrequenz weit unter 100 Hz ist.</w:t>
       </w:r>
-      <w:bookmarkStart w:id="19" w:name="_Toc530408273"/>
-      <w:bookmarkStart w:id="20" w:name="_GoBack"/>
-      <w:bookmarkEnd w:id="20"/>
+      <w:bookmarkStart w:id="20" w:name="_Toc530408273"/>
       <w:r>
         <w:br w:type="page"/>
       </w:r>
@@ -8261,19 +8277,11 @@
                               </w:rPr>
                               <w:t>(</w:t>
                             </w:r>
-                            <w:proofErr w:type="spellStart"/>
                             <w:r>
                               <w:rPr>
                                 <w:lang w:val="en-GB"/>
                               </w:rPr>
-                              <w:t>Anodenspannung</w:t>
-                            </w:r>
-                            <w:proofErr w:type="spellEnd"/>
-                            <w:r>
-                              <w:rPr>
-                                <w:lang w:val="en-GB"/>
-                              </w:rPr>
-                              <w:t>)</w:t>
+                              <w:t>Anodenspannung)</w:t>
                             </w:r>
                           </w:p>
                         </w:txbxContent>
@@ -8326,19 +8334,11 @@
                         </w:rPr>
                         <w:t>(</w:t>
                       </w:r>
-                      <w:proofErr w:type="spellStart"/>
                       <w:r>
                         <w:rPr>
                           <w:lang w:val="en-GB"/>
                         </w:rPr>
-                        <w:t>Anodenspannung</w:t>
-                      </w:r>
-                      <w:proofErr w:type="spellEnd"/>
-                      <w:r>
-                        <w:rPr>
-                          <w:lang w:val="en-GB"/>
-                        </w:rPr>
-                        <w:t>)</w:t>
+                        <w:t>Anodenspannung)</w:t>
                       </w:r>
                     </w:p>
                   </w:txbxContent>
@@ -8688,7 +8688,7 @@
       <w:r>
         <w:t>Schaltplan</w:t>
       </w:r>
-      <w:bookmarkEnd w:id="19"/>
+      <w:bookmarkEnd w:id="20"/>
     </w:p>
     <w:p>
       <w:pPr>
@@ -11174,6 +11174,7 @@
     <w:lsdException w:name="HTML Sample" w:semiHidden="1" w:unhideWhenUsed="1"/>
     <w:lsdException w:name="HTML Typewriter" w:semiHidden="1" w:unhideWhenUsed="1"/>
     <w:lsdException w:name="HTML Variable" w:semiHidden="1" w:unhideWhenUsed="1"/>
+    <w:lsdException w:name="Normal Table" w:semiHidden="1" w:unhideWhenUsed="1"/>
     <w:lsdException w:name="annotation subject" w:semiHidden="1" w:unhideWhenUsed="1"/>
     <w:lsdException w:name="No List" w:semiHidden="1" w:unhideWhenUsed="1"/>
     <w:lsdException w:name="Outline List 1" w:semiHidden="1" w:unhideWhenUsed="1"/>
@@ -11220,8 +11221,10 @@
     <w:lsdException w:name="Table Subtle 2" w:semiHidden="1" w:unhideWhenUsed="1"/>
     <w:lsdException w:name="Table Web 1" w:semiHidden="1" w:unhideWhenUsed="1"/>
     <w:lsdException w:name="Table Web 2" w:semiHidden="1" w:unhideWhenUsed="1"/>
+    <w:lsdException w:name="Table Web 3" w:semiHidden="1" w:unhideWhenUsed="1"/>
     <w:lsdException w:name="Balloon Text" w:semiHidden="1" w:unhideWhenUsed="1"/>
     <w:lsdException w:name="Table Grid" w:uiPriority="0"/>
+    <w:lsdException w:name="Table Theme" w:semiHidden="1" w:unhideWhenUsed="1"/>
     <w:lsdException w:name="Placeholder Text" w:semiHidden="1"/>
     <w:lsdException w:name="No Spacing" w:uiPriority="1" w:qFormat="1"/>
     <w:lsdException w:name="Light Shading" w:uiPriority="60"/>
@@ -20860,7 +20863,7 @@
 </file>
 
 <file path=customXml/itemProps1.xml><?xml version="1.0" encoding="utf-8"?>
-<ds:datastoreItem xmlns:ds="http://schemas.openxmlformats.org/officeDocument/2006/customXml" ds:itemID="{3EDED261-8A4E-46FF-8B33-2667DE398FD1}">
+<ds:datastoreItem xmlns:ds="http://schemas.openxmlformats.org/officeDocument/2006/customXml" ds:itemID="{35508398-9EFF-4487-A55E-B1F7095A71C7}">
   <ds:schemaRefs>
     <ds:schemaRef ds:uri="http://schemas.openxmlformats.org/officeDocument/2006/bibliography"/>
   </ds:schemaRefs>

</xml_diff>

<commit_message>
+Update Correct some terminological errors :sparkles:
</commit_message>
<xml_diff>
--- a/Projektdoku_Röhrenverstärker.docx
+++ b/Projektdoku_Röhrenverstärker.docx
@@ -1960,7 +1960,7 @@
         </w:rPr>
         <w:fldChar w:fldCharType="separate"/>
       </w:r>
-      <w:hyperlink w:anchor="_Toc9342733" w:history="1">
+      <w:hyperlink w:anchor="_Toc9347611" w:history="1">
         <w:r>
           <w:rPr>
             <w:rStyle w:val="Hyperlink"/>
@@ -2012,7 +2012,7 @@
             <w:noProof/>
             <w:webHidden/>
           </w:rPr>
-          <w:instrText xml:space="preserve"> PAGEREF _Toc9342733 \h </w:instrText>
+          <w:instrText xml:space="preserve"> PAGEREF _Toc9347611 \h </w:instrText>
         </w:r>
         <w:r>
           <w:rPr>
@@ -2032,7 +2032,7 @@
             <w:noProof/>
             <w:webHidden/>
           </w:rPr>
-          <w:t>2</w:t>
+          <w:t>3</w:t>
         </w:r>
         <w:r>
           <w:rPr>
@@ -2059,7 +2059,7 @@
           <w:lang w:val="en-GB" w:eastAsia="en-GB"/>
         </w:rPr>
       </w:pPr>
-      <w:hyperlink w:anchor="_Toc9342734" w:history="1">
+      <w:hyperlink w:anchor="_Toc9347612" w:history="1">
         <w:r>
           <w:rPr>
             <w:rStyle w:val="Hyperlink"/>
@@ -2108,7 +2108,7 @@
             <w:noProof/>
             <w:webHidden/>
           </w:rPr>
-          <w:instrText xml:space="preserve"> PAGEREF _Toc9342734 \h </w:instrText>
+          <w:instrText xml:space="preserve"> PAGEREF _Toc9347612 \h </w:instrText>
         </w:r>
         <w:r>
           <w:rPr>
@@ -2128,7 +2128,7 @@
             <w:noProof/>
             <w:webHidden/>
           </w:rPr>
-          <w:t>2</w:t>
+          <w:t>3</w:t>
         </w:r>
         <w:r>
           <w:rPr>
@@ -2155,7 +2155,7 @@
           <w:lang w:val="en-GB" w:eastAsia="en-GB"/>
         </w:rPr>
       </w:pPr>
-      <w:hyperlink w:anchor="_Toc9342735" w:history="1">
+      <w:hyperlink w:anchor="_Toc9347613" w:history="1">
         <w:r>
           <w:rPr>
             <w:rStyle w:val="Hyperlink"/>
@@ -2204,7 +2204,7 @@
             <w:noProof/>
             <w:webHidden/>
           </w:rPr>
-          <w:instrText xml:space="preserve"> PAGEREF _Toc9342735 \h </w:instrText>
+          <w:instrText xml:space="preserve"> PAGEREF _Toc9347613 \h </w:instrText>
         </w:r>
         <w:r>
           <w:rPr>
@@ -2224,7 +2224,7 @@
             <w:noProof/>
             <w:webHidden/>
           </w:rPr>
-          <w:t>2</w:t>
+          <w:t>3</w:t>
         </w:r>
         <w:r>
           <w:rPr>
@@ -2251,7 +2251,7 @@
           <w:lang w:val="en-GB" w:eastAsia="en-GB"/>
         </w:rPr>
       </w:pPr>
-      <w:hyperlink w:anchor="_Toc9342736" w:history="1">
+      <w:hyperlink w:anchor="_Toc9347614" w:history="1">
         <w:r>
           <w:rPr>
             <w:rStyle w:val="Hyperlink"/>
@@ -2300,7 +2300,7 @@
             <w:noProof/>
             <w:webHidden/>
           </w:rPr>
-          <w:instrText xml:space="preserve"> PAGEREF _Toc9342736 \h </w:instrText>
+          <w:instrText xml:space="preserve"> PAGEREF _Toc9347614 \h </w:instrText>
         </w:r>
         <w:r>
           <w:rPr>
@@ -2320,7 +2320,7 @@
             <w:noProof/>
             <w:webHidden/>
           </w:rPr>
-          <w:t>2</w:t>
+          <w:t>3</w:t>
         </w:r>
         <w:r>
           <w:rPr>
@@ -2347,7 +2347,7 @@
           <w:lang w:val="en-GB" w:eastAsia="en-GB"/>
         </w:rPr>
       </w:pPr>
-      <w:hyperlink w:anchor="_Toc9342737" w:history="1">
+      <w:hyperlink w:anchor="_Toc9347615" w:history="1">
         <w:r>
           <w:rPr>
             <w:rStyle w:val="Hyperlink"/>
@@ -2396,7 +2396,7 @@
             <w:noProof/>
             <w:webHidden/>
           </w:rPr>
-          <w:instrText xml:space="preserve"> PAGEREF _Toc9342737 \h </w:instrText>
+          <w:instrText xml:space="preserve"> PAGEREF _Toc9347615 \h </w:instrText>
         </w:r>
         <w:r>
           <w:rPr>
@@ -2416,7 +2416,7 @@
             <w:noProof/>
             <w:webHidden/>
           </w:rPr>
-          <w:t>2</w:t>
+          <w:t>3</w:t>
         </w:r>
         <w:r>
           <w:rPr>
@@ -2443,7 +2443,7 @@
           <w:lang w:val="en-GB" w:eastAsia="en-GB"/>
         </w:rPr>
       </w:pPr>
-      <w:hyperlink w:anchor="_Toc9342738" w:history="1">
+      <w:hyperlink w:anchor="_Toc9347616" w:history="1">
         <w:r>
           <w:rPr>
             <w:rStyle w:val="Hyperlink"/>
@@ -2492,7 +2492,7 @@
             <w:noProof/>
             <w:webHidden/>
           </w:rPr>
-          <w:instrText xml:space="preserve"> PAGEREF _Toc9342738 \h </w:instrText>
+          <w:instrText xml:space="preserve"> PAGEREF _Toc9347616 \h </w:instrText>
         </w:r>
         <w:r>
           <w:rPr>
@@ -2512,7 +2512,7 @@
             <w:noProof/>
             <w:webHidden/>
           </w:rPr>
-          <w:t>2</w:t>
+          <w:t>3</w:t>
         </w:r>
         <w:r>
           <w:rPr>
@@ -2539,7 +2539,7 @@
           <w:lang w:val="en-GB" w:eastAsia="en-GB"/>
         </w:rPr>
       </w:pPr>
-      <w:hyperlink w:anchor="_Toc9342739" w:history="1">
+      <w:hyperlink w:anchor="_Toc9347617" w:history="1">
         <w:r>
           <w:rPr>
             <w:rStyle w:val="Hyperlink"/>
@@ -2588,7 +2588,7 @@
             <w:noProof/>
             <w:webHidden/>
           </w:rPr>
-          <w:instrText xml:space="preserve"> PAGEREF _Toc9342739 \h </w:instrText>
+          <w:instrText xml:space="preserve"> PAGEREF _Toc9347617 \h </w:instrText>
         </w:r>
         <w:r>
           <w:rPr>
@@ -2608,7 +2608,7 @@
             <w:noProof/>
             <w:webHidden/>
           </w:rPr>
-          <w:t>2</w:t>
+          <w:t>3</w:t>
         </w:r>
         <w:r>
           <w:rPr>
@@ -2635,7 +2635,7 @@
           <w:lang w:val="en-GB" w:eastAsia="en-GB"/>
         </w:rPr>
       </w:pPr>
-      <w:hyperlink w:anchor="_Toc9342740" w:history="1">
+      <w:hyperlink w:anchor="_Toc9347618" w:history="1">
         <w:r>
           <w:rPr>
             <w:rStyle w:val="Hyperlink"/>
@@ -2684,7 +2684,7 @@
             <w:noProof/>
             <w:webHidden/>
           </w:rPr>
-          <w:instrText xml:space="preserve"> PAGEREF _Toc9342740 \h </w:instrText>
+          <w:instrText xml:space="preserve"> PAGEREF _Toc9347618 \h </w:instrText>
         </w:r>
         <w:r>
           <w:rPr>
@@ -2704,7 +2704,7 @@
             <w:noProof/>
             <w:webHidden/>
           </w:rPr>
-          <w:t>2</w:t>
+          <w:t>3</w:t>
         </w:r>
         <w:r>
           <w:rPr>
@@ -2731,7 +2731,7 @@
           <w:lang w:val="en-GB" w:eastAsia="en-GB"/>
         </w:rPr>
       </w:pPr>
-      <w:hyperlink w:anchor="_Toc9342741" w:history="1">
+      <w:hyperlink w:anchor="_Toc9347619" w:history="1">
         <w:r>
           <w:rPr>
             <w:rStyle w:val="Hyperlink"/>
@@ -2780,7 +2780,7 @@
             <w:noProof/>
             <w:webHidden/>
           </w:rPr>
-          <w:instrText xml:space="preserve"> PAGEREF _Toc9342741 \h </w:instrText>
+          <w:instrText xml:space="preserve"> PAGEREF _Toc9347619 \h </w:instrText>
         </w:r>
         <w:r>
           <w:rPr>
@@ -2800,7 +2800,7 @@
             <w:noProof/>
             <w:webHidden/>
           </w:rPr>
-          <w:t>2</w:t>
+          <w:t>3</w:t>
         </w:r>
         <w:r>
           <w:rPr>
@@ -2830,7 +2830,7 @@
           <w:lang w:val="en-GB" w:eastAsia="en-GB"/>
         </w:rPr>
       </w:pPr>
-      <w:hyperlink w:anchor="_Toc9342742" w:history="1">
+      <w:hyperlink w:anchor="_Toc9347620" w:history="1">
         <w:r>
           <w:rPr>
             <w:rStyle w:val="Hyperlink"/>
@@ -2882,7 +2882,7 @@
             <w:noProof/>
             <w:webHidden/>
           </w:rPr>
-          <w:instrText xml:space="preserve"> PAGEREF _Toc9342742 \h </w:instrText>
+          <w:instrText xml:space="preserve"> PAGEREF _Toc9347620 \h </w:instrText>
         </w:r>
         <w:r>
           <w:rPr>
@@ -2902,7 +2902,7 @@
             <w:noProof/>
             <w:webHidden/>
           </w:rPr>
-          <w:t>3</w:t>
+          <w:t>4</w:t>
         </w:r>
         <w:r>
           <w:rPr>
@@ -2929,7 +2929,7 @@
           <w:lang w:val="en-GB" w:eastAsia="en-GB"/>
         </w:rPr>
       </w:pPr>
-      <w:hyperlink w:anchor="_Toc9342743" w:history="1">
+      <w:hyperlink w:anchor="_Toc9347621" w:history="1">
         <w:r>
           <w:rPr>
             <w:rStyle w:val="Hyperlink"/>
@@ -2978,7 +2978,7 @@
             <w:noProof/>
             <w:webHidden/>
           </w:rPr>
-          <w:instrText xml:space="preserve"> PAGEREF _Toc9342743 \h </w:instrText>
+          <w:instrText xml:space="preserve"> PAGEREF _Toc9347621 \h </w:instrText>
         </w:r>
         <w:r>
           <w:rPr>
@@ -2998,7 +2998,7 @@
             <w:noProof/>
             <w:webHidden/>
           </w:rPr>
-          <w:t>3</w:t>
+          <w:t>4</w:t>
         </w:r>
         <w:r>
           <w:rPr>
@@ -3025,7 +3025,7 @@
           <w:lang w:val="en-GB" w:eastAsia="en-GB"/>
         </w:rPr>
       </w:pPr>
-      <w:hyperlink w:anchor="_Toc9342744" w:history="1">
+      <w:hyperlink w:anchor="_Toc9347622" w:history="1">
         <w:r>
           <w:rPr>
             <w:rStyle w:val="Hyperlink"/>
@@ -3072,7 +3072,7 @@
             <w:noProof/>
             <w:webHidden/>
           </w:rPr>
-          <w:instrText xml:space="preserve"> PAGEREF _Toc9342744 \h </w:instrText>
+          <w:instrText xml:space="preserve"> PAGEREF _Toc9347622 \h </w:instrText>
         </w:r>
         <w:r>
           <w:rPr>
@@ -3092,7 +3092,7 @@
             <w:noProof/>
             <w:webHidden/>
           </w:rPr>
-          <w:t>3</w:t>
+          <w:t>5</w:t>
         </w:r>
         <w:r>
           <w:rPr>
@@ -3119,7 +3119,7 @@
           <w:lang w:val="en-GB" w:eastAsia="en-GB"/>
         </w:rPr>
       </w:pPr>
-      <w:hyperlink w:anchor="_Toc9342745" w:history="1">
+      <w:hyperlink w:anchor="_Toc9347623" w:history="1">
         <w:r>
           <w:rPr>
             <w:rStyle w:val="Hyperlink"/>
@@ -3145,6 +3145,100 @@
             <w:noProof/>
             <w:lang w:val="de-DE"/>
           </w:rPr>
+          <w:t>Eckdaten gewählter Transformator</w:t>
+        </w:r>
+        <w:r>
+          <w:rPr>
+            <w:noProof/>
+            <w:webHidden/>
+          </w:rPr>
+          <w:tab/>
+        </w:r>
+        <w:r>
+          <w:rPr>
+            <w:noProof/>
+            <w:webHidden/>
+          </w:rPr>
+          <w:fldChar w:fldCharType="begin"/>
+        </w:r>
+        <w:r>
+          <w:rPr>
+            <w:noProof/>
+            <w:webHidden/>
+          </w:rPr>
+          <w:instrText xml:space="preserve"> PAGEREF _Toc9347623 \h </w:instrText>
+        </w:r>
+        <w:r>
+          <w:rPr>
+            <w:noProof/>
+            <w:webHidden/>
+          </w:rPr>
+        </w:r>
+        <w:r>
+          <w:rPr>
+            <w:noProof/>
+            <w:webHidden/>
+          </w:rPr>
+          <w:fldChar w:fldCharType="separate"/>
+        </w:r>
+        <w:r>
+          <w:rPr>
+            <w:noProof/>
+            <w:webHidden/>
+          </w:rPr>
+          <w:t>5</w:t>
+        </w:r>
+        <w:r>
+          <w:rPr>
+            <w:noProof/>
+            <w:webHidden/>
+          </w:rPr>
+          <w:fldChar w:fldCharType="end"/>
+        </w:r>
+      </w:hyperlink>
+    </w:p>
+    <w:p>
+      <w:pPr>
+        <w:pStyle w:val="Verzeichnis2"/>
+        <w:tabs>
+          <w:tab w:val="left" w:pos="880"/>
+          <w:tab w:val="right" w:leader="underscore" w:pos="9062"/>
+        </w:tabs>
+        <w:rPr>
+          <w:rFonts w:eastAsiaTheme="minorEastAsia"/>
+          <w:b w:val="0"/>
+          <w:bCs w:val="0"/>
+          <w:noProof/>
+          <w:sz w:val="22"/>
+          <w:lang w:val="en-GB" w:eastAsia="en-GB"/>
+        </w:rPr>
+      </w:pPr>
+      <w:hyperlink w:anchor="_Toc9347624" w:history="1">
+        <w:r>
+          <w:rPr>
+            <w:rStyle w:val="Hyperlink"/>
+            <w:noProof/>
+            <w:lang w:val="de-DE"/>
+          </w:rPr>
+          <w:t>2.4</w:t>
+        </w:r>
+        <w:r>
+          <w:rPr>
+            <w:rFonts w:eastAsiaTheme="minorEastAsia"/>
+            <w:b w:val="0"/>
+            <w:bCs w:val="0"/>
+            <w:noProof/>
+            <w:sz w:val="22"/>
+            <w:lang w:val="en-GB" w:eastAsia="en-GB"/>
+          </w:rPr>
+          <w:tab/>
+        </w:r>
+        <w:r>
+          <w:rPr>
+            <w:rStyle w:val="Hyperlink"/>
+            <w:noProof/>
+            <w:lang w:val="de-DE"/>
+          </w:rPr>
           <w:t>Tiefpass</w:t>
         </w:r>
         <w:r>
@@ -3166,7 +3260,7 @@
             <w:noProof/>
             <w:webHidden/>
           </w:rPr>
-          <w:instrText xml:space="preserve"> PAGEREF _Toc9342745 \h </w:instrText>
+          <w:instrText xml:space="preserve"> PAGEREF _Toc9347624 \h </w:instrText>
         </w:r>
         <w:r>
           <w:rPr>
@@ -3186,7 +3280,7 @@
             <w:noProof/>
             <w:webHidden/>
           </w:rPr>
-          <w:t>4</w:t>
+          <w:t>6</w:t>
         </w:r>
         <w:r>
           <w:rPr>
@@ -3212,14 +3306,14 @@
           <w:lang w:val="en-GB" w:eastAsia="en-GB"/>
         </w:rPr>
       </w:pPr>
-      <w:hyperlink w:anchor="_Toc9342746" w:history="1">
+      <w:hyperlink w:anchor="_Toc9347625" w:history="1">
         <w:r>
           <w:rPr>
             <w:rStyle w:val="Hyperlink"/>
             <w:noProof/>
             <w:lang w:val="de-DE"/>
           </w:rPr>
-          <w:t>2.3.1</w:t>
+          <w:t>2.4.1</w:t>
         </w:r>
         <w:r>
           <w:rPr>
@@ -3258,7 +3352,7 @@
             <w:noProof/>
             <w:webHidden/>
           </w:rPr>
-          <w:instrText xml:space="preserve"> PAGEREF _Toc9342746 \h </w:instrText>
+          <w:instrText xml:space="preserve"> PAGEREF _Toc9347625 \h </w:instrText>
         </w:r>
         <w:r>
           <w:rPr>
@@ -3278,7 +3372,7 @@
             <w:noProof/>
             <w:webHidden/>
           </w:rPr>
-          <w:t>4</w:t>
+          <w:t>6</w:t>
         </w:r>
         <w:r>
           <w:rPr>
@@ -3304,14 +3398,14 @@
           <w:lang w:val="en-GB" w:eastAsia="en-GB"/>
         </w:rPr>
       </w:pPr>
-      <w:hyperlink w:anchor="_Toc9342747" w:history="1">
+      <w:hyperlink w:anchor="_Toc9347626" w:history="1">
         <w:r>
           <w:rPr>
             <w:rStyle w:val="Hyperlink"/>
             <w:noProof/>
             <w:lang w:val="de-DE"/>
           </w:rPr>
-          <w:t>2.3.1.1</w:t>
+          <w:t>2.4.1.1</w:t>
         </w:r>
         <w:r>
           <w:rPr>
@@ -3350,7 +3444,7 @@
             <w:noProof/>
             <w:webHidden/>
           </w:rPr>
-          <w:instrText xml:space="preserve"> PAGEREF _Toc9342747 \h </w:instrText>
+          <w:instrText xml:space="preserve"> PAGEREF _Toc9347626 \h </w:instrText>
         </w:r>
         <w:r>
           <w:rPr>
@@ -3370,7 +3464,7 @@
             <w:noProof/>
             <w:webHidden/>
           </w:rPr>
-          <w:t>4</w:t>
+          <w:t>6</w:t>
         </w:r>
         <w:r>
           <w:rPr>
@@ -3396,14 +3490,14 @@
           <w:lang w:val="en-GB" w:eastAsia="en-GB"/>
         </w:rPr>
       </w:pPr>
-      <w:hyperlink w:anchor="_Toc9342748" w:history="1">
+      <w:hyperlink w:anchor="_Toc9347627" w:history="1">
         <w:r>
           <w:rPr>
             <w:rStyle w:val="Hyperlink"/>
             <w:noProof/>
             <w:lang w:val="de-DE"/>
           </w:rPr>
-          <w:t>2.3.1.2</w:t>
+          <w:t>2.4.1.2</w:t>
         </w:r>
         <w:r>
           <w:rPr>
@@ -3442,7 +3536,7 @@
             <w:noProof/>
             <w:webHidden/>
           </w:rPr>
-          <w:instrText xml:space="preserve"> PAGEREF _Toc9342748 \h </w:instrText>
+          <w:instrText xml:space="preserve"> PAGEREF _Toc9347627 \h </w:instrText>
         </w:r>
         <w:r>
           <w:rPr>
@@ -3462,7 +3556,7 @@
             <w:noProof/>
             <w:webHidden/>
           </w:rPr>
-          <w:t>5</w:t>
+          <w:t>7</w:t>
         </w:r>
         <w:r>
           <w:rPr>
@@ -3489,14 +3583,14 @@
           <w:lang w:val="en-GB" w:eastAsia="en-GB"/>
         </w:rPr>
       </w:pPr>
-      <w:hyperlink w:anchor="_Toc9342749" w:history="1">
+      <w:hyperlink w:anchor="_Toc9347628" w:history="1">
         <w:r>
           <w:rPr>
             <w:rStyle w:val="Hyperlink"/>
             <w:noProof/>
             <w:lang w:val="de-DE"/>
           </w:rPr>
-          <w:t>2.4</w:t>
+          <w:t>2.5</w:t>
         </w:r>
         <w:r>
           <w:rPr>
@@ -3536,7 +3630,7 @@
             <w:noProof/>
             <w:webHidden/>
           </w:rPr>
-          <w:instrText xml:space="preserve"> PAGEREF _Toc9342749 \h </w:instrText>
+          <w:instrText xml:space="preserve"> PAGEREF _Toc9347628 \h </w:instrText>
         </w:r>
         <w:r>
           <w:rPr>
@@ -3556,7 +3650,7 @@
             <w:noProof/>
             <w:webHidden/>
           </w:rPr>
-          <w:t>6</w:t>
+          <w:t>8</w:t>
         </w:r>
         <w:r>
           <w:rPr>
@@ -3583,14 +3677,14 @@
           <w:lang w:val="en-GB" w:eastAsia="en-GB"/>
         </w:rPr>
       </w:pPr>
-      <w:hyperlink w:anchor="_Toc9342750" w:history="1">
+      <w:hyperlink w:anchor="_Toc9347629" w:history="1">
         <w:r>
           <w:rPr>
             <w:rStyle w:val="Hyperlink"/>
             <w:noProof/>
             <w:lang w:val="de-DE"/>
           </w:rPr>
-          <w:t>2.5</w:t>
+          <w:t>2.6</w:t>
         </w:r>
         <w:r>
           <w:rPr>
@@ -3630,7 +3724,7 @@
             <w:noProof/>
             <w:webHidden/>
           </w:rPr>
-          <w:instrText xml:space="preserve"> PAGEREF _Toc9342750 \h </w:instrText>
+          <w:instrText xml:space="preserve"> PAGEREF _Toc9347629 \h </w:instrText>
         </w:r>
         <w:r>
           <w:rPr>
@@ -3650,7 +3744,7 @@
             <w:noProof/>
             <w:webHidden/>
           </w:rPr>
-          <w:t>6</w:t>
+          <w:t>8</w:t>
         </w:r>
         <w:r>
           <w:rPr>
@@ -3677,14 +3771,14 @@
           <w:lang w:val="en-GB" w:eastAsia="en-GB"/>
         </w:rPr>
       </w:pPr>
-      <w:hyperlink w:anchor="_Toc9342751" w:history="1">
+      <w:hyperlink w:anchor="_Toc9347630" w:history="1">
         <w:r>
           <w:rPr>
             <w:rStyle w:val="Hyperlink"/>
             <w:noProof/>
             <w:lang w:val="de-DE"/>
           </w:rPr>
-          <w:t>2.6</w:t>
+          <w:t>2.7</w:t>
         </w:r>
         <w:r>
           <w:rPr>
@@ -3724,7 +3818,7 @@
             <w:noProof/>
             <w:webHidden/>
           </w:rPr>
-          <w:instrText xml:space="preserve"> PAGEREF _Toc9342751 \h </w:instrText>
+          <w:instrText xml:space="preserve"> PAGEREF _Toc9347630 \h </w:instrText>
         </w:r>
         <w:r>
           <w:rPr>
@@ -3744,7 +3838,7 @@
             <w:noProof/>
             <w:webHidden/>
           </w:rPr>
-          <w:t>6</w:t>
+          <w:t>9</w:t>
         </w:r>
         <w:r>
           <w:rPr>
@@ -3774,7 +3868,7 @@
           <w:lang w:val="en-GB" w:eastAsia="en-GB"/>
         </w:rPr>
       </w:pPr>
-      <w:hyperlink w:anchor="_Toc9342752" w:history="1">
+      <w:hyperlink w:anchor="_Toc9347631" w:history="1">
         <w:r>
           <w:rPr>
             <w:rStyle w:val="Hyperlink"/>
@@ -3824,7 +3918,7 @@
             <w:noProof/>
             <w:webHidden/>
           </w:rPr>
-          <w:instrText xml:space="preserve"> PAGEREF _Toc9342752 \h </w:instrText>
+          <w:instrText xml:space="preserve"> PAGEREF _Toc9347631 \h </w:instrText>
         </w:r>
         <w:r>
           <w:rPr>
@@ -3844,7 +3938,7 @@
             <w:noProof/>
             <w:webHidden/>
           </w:rPr>
-          <w:t>7</w:t>
+          <w:t>10</w:t>
         </w:r>
         <w:r>
           <w:rPr>
@@ -3871,7 +3965,7 @@
           <w:lang w:val="en-GB" w:eastAsia="en-GB"/>
         </w:rPr>
       </w:pPr>
-      <w:hyperlink w:anchor="_Toc9342753" w:history="1">
+      <w:hyperlink w:anchor="_Toc9347632" w:history="1">
         <w:r>
           <w:rPr>
             <w:rStyle w:val="Hyperlink"/>
@@ -3918,7 +4012,7 @@
             <w:noProof/>
             <w:webHidden/>
           </w:rPr>
-          <w:instrText xml:space="preserve"> PAGEREF _Toc9342753 \h </w:instrText>
+          <w:instrText xml:space="preserve"> PAGEREF _Toc9347632 \h </w:instrText>
         </w:r>
         <w:r>
           <w:rPr>
@@ -3938,7 +4032,7 @@
             <w:noProof/>
             <w:webHidden/>
           </w:rPr>
-          <w:t>7</w:t>
+          <w:t>10</w:t>
         </w:r>
         <w:r>
           <w:rPr>
@@ -3965,7 +4059,7 @@
           <w:lang w:val="en-GB" w:eastAsia="en-GB"/>
         </w:rPr>
       </w:pPr>
-      <w:hyperlink w:anchor="_Toc9342754" w:history="1">
+      <w:hyperlink w:anchor="_Toc9347633" w:history="1">
         <w:r>
           <w:rPr>
             <w:rStyle w:val="Hyperlink"/>
@@ -4012,7 +4106,7 @@
             <w:noProof/>
             <w:webHidden/>
           </w:rPr>
-          <w:instrText xml:space="preserve"> PAGEREF _Toc9342754 \h </w:instrText>
+          <w:instrText xml:space="preserve"> PAGEREF _Toc9347633 \h </w:instrText>
         </w:r>
         <w:r>
           <w:rPr>
@@ -4032,7 +4126,7 @@
             <w:noProof/>
             <w:webHidden/>
           </w:rPr>
-          <w:t>8</w:t>
+          <w:t>11</w:t>
         </w:r>
         <w:r>
           <w:rPr>
@@ -4062,7 +4156,7 @@
           <w:lang w:val="en-GB" w:eastAsia="en-GB"/>
         </w:rPr>
       </w:pPr>
-      <w:hyperlink w:anchor="_Toc9342755" w:history="1">
+      <w:hyperlink w:anchor="_Toc9347634" w:history="1">
         <w:r>
           <w:rPr>
             <w:rStyle w:val="Hyperlink"/>
@@ -4112,7 +4206,7 @@
             <w:noProof/>
             <w:webHidden/>
           </w:rPr>
-          <w:instrText xml:space="preserve"> PAGEREF _Toc9342755 \h </w:instrText>
+          <w:instrText xml:space="preserve"> PAGEREF _Toc9347634 \h </w:instrText>
         </w:r>
         <w:r>
           <w:rPr>
@@ -4132,7 +4226,7 @@
             <w:noProof/>
             <w:webHidden/>
           </w:rPr>
-          <w:t>9</w:t>
+          <w:t>12</w:t>
         </w:r>
         <w:r>
           <w:rPr>
@@ -4159,7 +4253,7 @@
           <w:lang w:val="en-GB" w:eastAsia="en-GB"/>
         </w:rPr>
       </w:pPr>
-      <w:hyperlink w:anchor="_Toc9342756" w:history="1">
+      <w:hyperlink w:anchor="_Toc9347635" w:history="1">
         <w:r>
           <w:rPr>
             <w:rStyle w:val="Hyperlink"/>
@@ -4206,7 +4300,7 @@
             <w:noProof/>
             <w:webHidden/>
           </w:rPr>
-          <w:instrText xml:space="preserve"> PAGEREF _Toc9342756 \h </w:instrText>
+          <w:instrText xml:space="preserve"> PAGEREF _Toc9347635 \h </w:instrText>
         </w:r>
         <w:r>
           <w:rPr>
@@ -4226,7 +4320,7 @@
             <w:noProof/>
             <w:webHidden/>
           </w:rPr>
-          <w:t>9</w:t>
+          <w:t>12</w:t>
         </w:r>
         <w:r>
           <w:rPr>
@@ -4256,7 +4350,7 @@
           <w:lang w:val="en-GB" w:eastAsia="en-GB"/>
         </w:rPr>
       </w:pPr>
-      <w:hyperlink w:anchor="_Toc9342757" w:history="1">
+      <w:hyperlink w:anchor="_Toc9347636" w:history="1">
         <w:r>
           <w:rPr>
             <w:rStyle w:val="Hyperlink"/>
@@ -4306,7 +4400,7 @@
             <w:noProof/>
             <w:webHidden/>
           </w:rPr>
-          <w:instrText xml:space="preserve"> PAGEREF _Toc9342757 \h </w:instrText>
+          <w:instrText xml:space="preserve"> PAGEREF _Toc9347636 \h </w:instrText>
         </w:r>
         <w:r>
           <w:rPr>
@@ -4326,7 +4420,7 @@
             <w:noProof/>
             <w:webHidden/>
           </w:rPr>
-          <w:t>10</w:t>
+          <w:t>13</w:t>
         </w:r>
         <w:r>
           <w:rPr>
@@ -4353,7 +4447,7 @@
           <w:lang w:val="en-GB" w:eastAsia="en-GB"/>
         </w:rPr>
       </w:pPr>
-      <w:hyperlink w:anchor="_Toc9342758" w:history="1">
+      <w:hyperlink w:anchor="_Toc9347637" w:history="1">
         <w:r>
           <w:rPr>
             <w:rStyle w:val="Hyperlink"/>
@@ -4400,7 +4494,7 @@
             <w:noProof/>
             <w:webHidden/>
           </w:rPr>
-          <w:instrText xml:space="preserve"> PAGEREF _Toc9342758 \h </w:instrText>
+          <w:instrText xml:space="preserve"> PAGEREF _Toc9347637 \h </w:instrText>
         </w:r>
         <w:r>
           <w:rPr>
@@ -4420,7 +4514,7 @@
             <w:noProof/>
             <w:webHidden/>
           </w:rPr>
-          <w:t>10</w:t>
+          <w:t>13</w:t>
         </w:r>
         <w:r>
           <w:rPr>
@@ -4447,7 +4541,7 @@
           <w:lang w:val="en-GB" w:eastAsia="en-GB"/>
         </w:rPr>
       </w:pPr>
-      <w:hyperlink w:anchor="_Toc9342759" w:history="1">
+      <w:hyperlink w:anchor="_Toc9347638" w:history="1">
         <w:r>
           <w:rPr>
             <w:rStyle w:val="Hyperlink"/>
@@ -4494,7 +4588,7 @@
             <w:noProof/>
             <w:webHidden/>
           </w:rPr>
-          <w:instrText xml:space="preserve"> PAGEREF _Toc9342759 \h </w:instrText>
+          <w:instrText xml:space="preserve"> PAGEREF _Toc9347638 \h </w:instrText>
         </w:r>
         <w:r>
           <w:rPr>
@@ -4514,7 +4608,7 @@
             <w:noProof/>
             <w:webHidden/>
           </w:rPr>
-          <w:t>10</w:t>
+          <w:t>13</w:t>
         </w:r>
         <w:r>
           <w:rPr>
@@ -4527,10 +4621,192 @@
     </w:p>
     <w:p>
       <w:pPr>
-        <w:rPr>
-          <w:lang w:val="de-DE"/>
+        <w:pStyle w:val="Verzeichnis1"/>
+        <w:tabs>
+          <w:tab w:val="left" w:pos="440"/>
+          <w:tab w:val="right" w:leader="underscore" w:pos="9062"/>
+        </w:tabs>
+        <w:rPr>
+          <w:rFonts w:eastAsiaTheme="minorEastAsia"/>
+          <w:b w:val="0"/>
+          <w:bCs w:val="0"/>
+          <w:i w:val="0"/>
+          <w:iCs w:val="0"/>
+          <w:noProof/>
+          <w:sz w:val="22"/>
+          <w:szCs w:val="22"/>
+          <w:lang w:val="en-GB" w:eastAsia="en-GB"/>
         </w:rPr>
       </w:pPr>
+      <w:hyperlink w:anchor="_Toc9347639" w:history="1">
+        <w:r>
+          <w:rPr>
+            <w:rStyle w:val="Hyperlink"/>
+            <w:noProof/>
+            <w:lang w:val="de-DE"/>
+          </w:rPr>
+          <w:t>6</w:t>
+        </w:r>
+        <w:r>
+          <w:rPr>
+            <w:rFonts w:eastAsiaTheme="minorEastAsia"/>
+            <w:b w:val="0"/>
+            <w:bCs w:val="0"/>
+            <w:i w:val="0"/>
+            <w:iCs w:val="0"/>
+            <w:noProof/>
+            <w:sz w:val="22"/>
+            <w:szCs w:val="22"/>
+            <w:lang w:val="en-GB" w:eastAsia="en-GB"/>
+          </w:rPr>
+          <w:tab/>
+        </w:r>
+        <w:r>
+          <w:rPr>
+            <w:rStyle w:val="Hyperlink"/>
+            <w:noProof/>
+            <w:lang w:val="de-DE"/>
+          </w:rPr>
+          <w:t>Gehäuse</w:t>
+        </w:r>
+        <w:r>
+          <w:rPr>
+            <w:noProof/>
+            <w:webHidden/>
+          </w:rPr>
+          <w:tab/>
+        </w:r>
+        <w:r>
+          <w:rPr>
+            <w:noProof/>
+            <w:webHidden/>
+          </w:rPr>
+          <w:fldChar w:fldCharType="begin"/>
+        </w:r>
+        <w:r>
+          <w:rPr>
+            <w:noProof/>
+            <w:webHidden/>
+          </w:rPr>
+          <w:instrText xml:space="preserve"> PAGEREF _Toc9347639 \h </w:instrText>
+        </w:r>
+        <w:r>
+          <w:rPr>
+            <w:noProof/>
+            <w:webHidden/>
+          </w:rPr>
+        </w:r>
+        <w:r>
+          <w:rPr>
+            <w:noProof/>
+            <w:webHidden/>
+          </w:rPr>
+          <w:fldChar w:fldCharType="separate"/>
+        </w:r>
+        <w:r>
+          <w:rPr>
+            <w:noProof/>
+            <w:webHidden/>
+          </w:rPr>
+          <w:t>15</w:t>
+        </w:r>
+        <w:r>
+          <w:rPr>
+            <w:noProof/>
+            <w:webHidden/>
+          </w:rPr>
+          <w:fldChar w:fldCharType="end"/>
+        </w:r>
+      </w:hyperlink>
+    </w:p>
+    <w:p>
+      <w:pPr>
+        <w:pStyle w:val="Verzeichnis2"/>
+        <w:tabs>
+          <w:tab w:val="left" w:pos="880"/>
+          <w:tab w:val="right" w:leader="underscore" w:pos="9062"/>
+        </w:tabs>
+        <w:rPr>
+          <w:lang w:val="de-DE"/>
+        </w:rPr>
+      </w:pPr>
+      <w:hyperlink w:anchor="_Toc9347640" w:history="1">
+        <w:r>
+          <w:rPr>
+            <w:rStyle w:val="Hyperlink"/>
+            <w:noProof/>
+            <w:lang w:val="de-DE"/>
+          </w:rPr>
+          <w:t>6.1</w:t>
+        </w:r>
+        <w:r>
+          <w:rPr>
+            <w:rFonts w:eastAsiaTheme="minorEastAsia"/>
+            <w:b w:val="0"/>
+            <w:bCs w:val="0"/>
+            <w:noProof/>
+            <w:sz w:val="22"/>
+            <w:lang w:val="en-GB" w:eastAsia="en-GB"/>
+          </w:rPr>
+          <w:tab/>
+        </w:r>
+        <w:r>
+          <w:rPr>
+            <w:rStyle w:val="Hyperlink"/>
+            <w:noProof/>
+            <w:lang w:val="de-DE"/>
+          </w:rPr>
+          <w:t>Mechanische Zeichnung</w:t>
+        </w:r>
+        <w:r>
+          <w:rPr>
+            <w:noProof/>
+            <w:webHidden/>
+          </w:rPr>
+          <w:tab/>
+        </w:r>
+        <w:r>
+          <w:rPr>
+            <w:noProof/>
+            <w:webHidden/>
+          </w:rPr>
+          <w:fldChar w:fldCharType="begin"/>
+        </w:r>
+        <w:r>
+          <w:rPr>
+            <w:noProof/>
+            <w:webHidden/>
+          </w:rPr>
+          <w:instrText xml:space="preserve"> PAGEREF _Toc9347640 \h </w:instrText>
+        </w:r>
+        <w:r>
+          <w:rPr>
+            <w:noProof/>
+            <w:webHidden/>
+          </w:rPr>
+        </w:r>
+        <w:r>
+          <w:rPr>
+            <w:noProof/>
+            <w:webHidden/>
+          </w:rPr>
+          <w:fldChar w:fldCharType="separate"/>
+        </w:r>
+        <w:r>
+          <w:rPr>
+            <w:noProof/>
+            <w:webHidden/>
+          </w:rPr>
+          <w:t>16</w:t>
+        </w:r>
+        <w:r>
+          <w:rPr>
+            <w:noProof/>
+            <w:webHidden/>
+          </w:rPr>
+          <w:fldChar w:fldCharType="end"/>
+        </w:r>
+      </w:hyperlink>
       <w:r>
         <w:rPr>
           <w:i/>
@@ -4541,14 +4817,6 @@
         </w:rPr>
         <w:fldChar w:fldCharType="end"/>
       </w:r>
-    </w:p>
-    <w:p>
-      <w:pPr>
-        <w:pStyle w:val="Programm"/>
-        <w:rPr>
-          <w:lang w:val="de-DE"/>
-        </w:rPr>
-      </w:pPr>
       <w:r>
         <w:rPr>
           <w:lang w:val="de-DE"/>
@@ -4564,7 +4832,7 @@
           <w:lang w:val="de-DE" w:eastAsia="de-AT"/>
         </w:rPr>
       </w:pPr>
-      <w:bookmarkStart w:id="0" w:name="_Toc9342733"/>
+      <w:bookmarkStart w:id="0" w:name="_Toc9347611"/>
       <w:r>
         <w:rPr>
           <w:rFonts w:eastAsia="Times New Roman"/>
@@ -4585,7 +4853,7 @@
           <w:lang w:val="de-DE" w:eastAsia="de-AT"/>
         </w:rPr>
       </w:pPr>
-      <w:bookmarkStart w:id="1" w:name="_Toc9342734"/>
+      <w:bookmarkStart w:id="1" w:name="_Toc9347612"/>
       <w:r>
         <w:rPr>
           <w:rFonts w:eastAsia="Times New Roman"/>
@@ -4618,7 +4886,7 @@
           <w:lang w:val="de-DE" w:eastAsia="de-AT"/>
         </w:rPr>
       </w:pPr>
-      <w:bookmarkStart w:id="2" w:name="_Toc9342735"/>
+      <w:bookmarkStart w:id="2" w:name="_Toc9347613"/>
       <w:r>
         <w:rPr>
           <w:rFonts w:eastAsia="Times New Roman"/>
@@ -5139,7 +5407,7 @@
           <w:lang w:val="de-DE" w:eastAsia="de-AT"/>
         </w:rPr>
       </w:pPr>
-      <w:bookmarkStart w:id="3" w:name="_Toc9342736"/>
+      <w:bookmarkStart w:id="3" w:name="_Toc9347614"/>
       <w:r>
         <w:rPr>
           <w:rFonts w:eastAsia="Times New Roman"/>
@@ -5203,7 +5471,7 @@
           <w:lang w:val="de-DE" w:eastAsia="de-AT"/>
         </w:rPr>
       </w:pPr>
-      <w:bookmarkStart w:id="4" w:name="_Toc9342737"/>
+      <w:bookmarkStart w:id="4" w:name="_Toc9347615"/>
       <w:r>
         <w:rPr>
           <w:rFonts w:eastAsia="Times New Roman"/>
@@ -5236,7 +5504,7 @@
           <w:lang w:val="de-DE" w:eastAsia="de-AT"/>
         </w:rPr>
       </w:pPr>
-      <w:bookmarkStart w:id="5" w:name="_Toc9342738"/>
+      <w:bookmarkStart w:id="5" w:name="_Toc9347616"/>
       <w:r>
         <w:rPr>
           <w:rFonts w:eastAsia="Times New Roman"/>
@@ -5308,7 +5576,7 @@
           <w:lang w:val="de-DE" w:eastAsia="de-AT"/>
         </w:rPr>
       </w:pPr>
-      <w:bookmarkStart w:id="6" w:name="_Toc9342739"/>
+      <w:bookmarkStart w:id="6" w:name="_Toc9347617"/>
       <w:r>
         <w:rPr>
           <w:rFonts w:eastAsia="Times New Roman"/>
@@ -5398,7 +5666,7 @@
           <w:lang w:val="de-DE" w:eastAsia="de-AT"/>
         </w:rPr>
       </w:pPr>
-      <w:bookmarkStart w:id="7" w:name="_Toc9342740"/>
+      <w:bookmarkStart w:id="7" w:name="_Toc9347618"/>
       <w:r>
         <w:rPr>
           <w:rFonts w:eastAsia="Times New Roman"/>
@@ -5432,7 +5700,7 @@
           <w:lang w:val="de-DE" w:eastAsia="de-AT"/>
         </w:rPr>
       </w:pPr>
-      <w:bookmarkStart w:id="8" w:name="_Toc9342741"/>
+      <w:bookmarkStart w:id="8" w:name="_Toc9347619"/>
       <w:r>
         <w:rPr>
           <w:rFonts w:eastAsia="Times New Roman"/>
@@ -5507,7 +5775,7 @@
           <w:lang w:val="de-DE" w:eastAsia="de-AT"/>
         </w:rPr>
       </w:pPr>
-      <w:bookmarkStart w:id="9" w:name="_Toc9342742"/>
+      <w:bookmarkStart w:id="9" w:name="_Toc9347620"/>
       <w:r>
         <w:rPr>
           <w:rFonts w:eastAsia="Times New Roman"/>
@@ -5526,7 +5794,7 @@
           <w:lang w:val="de-DE" w:eastAsia="de-AT"/>
         </w:rPr>
       </w:pPr>
-      <w:bookmarkStart w:id="10" w:name="_Toc9342743"/>
+      <w:bookmarkStart w:id="10" w:name="_Toc9347621"/>
       <w:r>
         <w:rPr>
           <w:rFonts w:eastAsia="Times New Roman"/>
@@ -5662,7 +5930,21 @@
         <w:rPr>
           <w:lang w:val="de-DE"/>
         </w:rPr>
-        <w:t xml:space="preserve">Diese Schaltungskonzept wird bei einem Großteil der Röhrenverstärker verwendet, da zurzeit, wo Röhrenverstärker „State of </w:t>
+        <w:t xml:space="preserve">Diese Schaltungskonzept wird bei einem Großteil der Röhrenverstärker verwendet, da zurzeit, wo Röhrenverstärker „State </w:t>
+      </w:r>
+      <w:proofErr w:type="spellStart"/>
+      <w:r>
+        <w:rPr>
+          <w:lang w:val="de-DE"/>
+        </w:rPr>
+        <w:t>of</w:t>
+      </w:r>
+      <w:proofErr w:type="spellEnd"/>
+      <w:r>
+        <w:rPr>
+          <w:lang w:val="de-DE"/>
+        </w:rPr>
+        <w:t xml:space="preserve"> </w:t>
       </w:r>
       <w:proofErr w:type="spellStart"/>
       <w:r>
@@ -5737,8 +6019,6 @@
         </w:rPr>
         <w:t>.1</w:t>
       </w:r>
-      <w:bookmarkStart w:id="11" w:name="_GoBack"/>
-      <w:bookmarkEnd w:id="11"/>
       <w:r>
         <w:rPr>
           <w:lang w:val="de-DE"/>
@@ -5780,7 +6060,7 @@
           <w:lang w:val="de-DE"/>
         </w:rPr>
       </w:pPr>
-      <w:bookmarkStart w:id="12" w:name="_Toc9342744"/>
+      <w:bookmarkStart w:id="11" w:name="_Toc9347622"/>
       <w:r>
         <w:rPr>
           <w:lang w:val="de-DE"/>
@@ -5788,7 +6068,7 @@
         <w:lastRenderedPageBreak/>
         <w:t>Berechnung der Transformator Grenzdaten</w:t>
       </w:r>
-      <w:bookmarkEnd w:id="12"/>
+      <w:bookmarkEnd w:id="11"/>
     </w:p>
     <w:tbl>
       <w:tblPr>
@@ -5907,13 +6187,7 @@
               <w:rPr>
                 <w:lang w:val="de-DE"/>
               </w:rPr>
-              <w:t xml:space="preserve"> = 100%</w:t>
-            </w:r>
-            <w:r>
-              <w:rPr>
-                <w:lang w:val="de-DE"/>
-              </w:rPr>
-              <w:t>)</w:t>
+              <w:t xml:space="preserve"> = 100%)</w:t>
             </w:r>
           </w:p>
         </w:tc>
@@ -6157,13 +6431,7 @@
               <w:rPr>
                 <w:lang w:val="de-DE"/>
               </w:rPr>
-              <w:t xml:space="preserve"> = 100%</w:t>
-            </w:r>
-            <w:r>
-              <w:rPr>
-                <w:lang w:val="de-DE"/>
-              </w:rPr>
-              <w:t>)</w:t>
+              <w:t xml:space="preserve"> = 100%)</w:t>
             </w:r>
           </w:p>
         </w:tc>
@@ -6293,7 +6561,7 @@
                 </w:rPr>
                 <m:t>2</m:t>
               </m:r>
-              <w:bookmarkStart w:id="13" w:name="_Ref530312770"/>
+              <w:bookmarkStart w:id="12" w:name="_Ref530312770"/>
               <m:r>
                 <w:rPr>
                   <w:rStyle w:val="Funotenzeichen"/>
@@ -6303,7 +6571,7 @@
                 </w:rPr>
                 <w:footnoteReference w:id="1"/>
               </m:r>
-              <w:bookmarkEnd w:id="13"/>
+              <w:bookmarkEnd w:id="12"/>
               <m:r>
                 <w:rPr>
                   <w:rFonts w:ascii="Cambria Math" w:hAnsi="Cambria Math"/>
@@ -6311,7 +6579,7 @@
                 </w:rPr>
                 <m:t>*(50 mA</m:t>
               </m:r>
-              <w:bookmarkStart w:id="14" w:name="_Ref530313071"/>
+              <w:bookmarkStart w:id="13" w:name="_Ref530313071"/>
               <m:r>
                 <w:rPr>
                   <w:rStyle w:val="Funotenzeichen"/>
@@ -6321,7 +6589,7 @@
                 </w:rPr>
                 <w:footnoteReference w:id="2"/>
               </m:r>
-              <w:bookmarkEnd w:id="14"/>
+              <w:bookmarkEnd w:id="13"/>
               <m:r>
                 <w:rPr>
                   <w:rFonts w:ascii="Cambria Math" w:hAnsi="Cambria Math"/>
@@ -6329,7 +6597,7 @@
                 </w:rPr>
                 <m:t>+2mA</m:t>
               </m:r>
-              <w:bookmarkStart w:id="15" w:name="_Ref530313137"/>
+              <w:bookmarkStart w:id="14" w:name="_Ref530313137"/>
               <m:r>
                 <w:rPr>
                   <w:rStyle w:val="Funotenzeichen"/>
@@ -6339,7 +6607,7 @@
                 </w:rPr>
                 <w:footnoteReference w:id="3"/>
               </m:r>
-              <w:bookmarkEnd w:id="15"/>
+              <w:bookmarkEnd w:id="14"/>
               <m:r>
                 <w:rPr>
                   <w:rFonts w:ascii="Cambria Math" w:hAnsi="Cambria Math"/>
@@ -6941,12 +7209,14 @@
           <w:lang w:val="de-DE"/>
         </w:rPr>
       </w:pPr>
+      <w:bookmarkStart w:id="15" w:name="_Toc9347623"/>
       <w:r>
         <w:rPr>
           <w:lang w:val="de-DE"/>
         </w:rPr>
         <w:t>Eckdaten gewählter Transformator</w:t>
       </w:r>
+      <w:bookmarkEnd w:id="15"/>
     </w:p>
     <w:tbl>
       <w:tblPr>
@@ -7026,7 +7296,7 @@
               <m:oMath>
                 <m:r>
                   <m:rPr>
-                    <m:sty m:val="p"/>
+                    <m:sty m:val="b"/>
                   </m:rPr>
                   <w:rPr>
                     <w:rFonts w:ascii="Cambria Math" w:hAnsi="Cambria Math"/>
@@ -7379,24 +7649,14 @@
       <w:r>
         <w:t xml:space="preserve">Figure </w:t>
       </w:r>
-      <w:r>
-        <w:fldChar w:fldCharType="begin"/>
-      </w:r>
-      <w:r>
-        <w:instrText xml:space="preserve"> SEQ Figure \* ARABIC </w:instrText>
-      </w:r>
-      <w:r>
-        <w:fldChar w:fldCharType="separate"/>
-      </w:r>
-      <w:r>
-        <w:rPr>
-          <w:noProof/>
-        </w:rPr>
-        <w:t>3</w:t>
-      </w:r>
-      <w:r>
-        <w:fldChar w:fldCharType="end"/>
-      </w:r>
+      <w:fldSimple w:instr=" SEQ Figure \* ARABIC ">
+        <w:r>
+          <w:rPr>
+            <w:noProof/>
+          </w:rPr>
+          <w:t>3</w:t>
+        </w:r>
+      </w:fldSimple>
       <w:r>
         <w:t>: Transformator TRA400 Grenzdaten</w:t>
       </w:r>
@@ -7442,7 +7702,7 @@
           <w:lang w:val="de-DE"/>
         </w:rPr>
       </w:pPr>
-      <w:bookmarkStart w:id="16" w:name="_Toc9342745"/>
+      <w:bookmarkStart w:id="16" w:name="_Toc9347624"/>
       <w:r>
         <w:rPr>
           <w:lang w:val="de-DE"/>
@@ -7458,7 +7718,7 @@
           <w:lang w:val="de-DE"/>
         </w:rPr>
       </w:pPr>
-      <w:bookmarkStart w:id="17" w:name="_Toc9342746"/>
+      <w:bookmarkStart w:id="17" w:name="_Toc9347625"/>
       <w:r>
         <w:rPr>
           <w:lang w:val="de-DE"/>
@@ -7474,7 +7734,7 @@
           <w:lang w:val="de-DE"/>
         </w:rPr>
       </w:pPr>
-      <w:bookmarkStart w:id="18" w:name="_Toc9342747"/>
+      <w:bookmarkStart w:id="18" w:name="_Toc9347626"/>
       <w:r>
         <w:rPr>
           <w:noProof/>
@@ -8512,7 +8772,7 @@
           <w:lang w:val="de-DE"/>
         </w:rPr>
       </w:pPr>
-      <w:bookmarkStart w:id="19" w:name="_Toc9342748"/>
+      <w:bookmarkStart w:id="19" w:name="_Toc9347627"/>
       <w:r>
         <w:rPr>
           <w:lang w:val="de-DE"/>
@@ -8851,7 +9111,7 @@
           <w:lang w:val="de-DE"/>
         </w:rPr>
       </w:pPr>
-      <w:bookmarkStart w:id="20" w:name="_Toc9342749"/>
+      <w:bookmarkStart w:id="20" w:name="_Toc9347628"/>
       <w:r>
         <w:rPr>
           <w:lang w:val="de-DE"/>
@@ -10344,7 +10604,7 @@
           <w:lang w:val="de-DE"/>
         </w:rPr>
       </w:pPr>
-      <w:bookmarkStart w:id="21" w:name="_Toc9342750"/>
+      <w:bookmarkStart w:id="21" w:name="_Toc9347629"/>
       <w:r>
         <w:rPr>
           <w:noProof/>
@@ -10571,12 +10831,77 @@
           <w:lang w:val="de-DE"/>
         </w:rPr>
       </w:pPr>
-      <w:bookmarkStart w:id="22" w:name="_Toc9342751"/>
-      <w:r>
-        <w:rPr>
-          <w:lang w:val="de-DE"/>
-        </w:rPr>
-        <w:t>Da durch die gesamte Belastung des Trafos dieser nicht mehr seine Nennspannung liefern kann wurde die Parallelschaltung von R2 und R3</w:t>
+      <w:r>
+        <w:rPr>
+          <w:lang w:val="de-DE"/>
+        </w:rPr>
+        <w:t xml:space="preserve">Da </w:t>
+      </w:r>
+      <w:r>
+        <w:rPr>
+          <w:lang w:val="de-DE"/>
+        </w:rPr>
+        <w:t xml:space="preserve">durch die </w:t>
+      </w:r>
+      <w:r>
+        <w:rPr>
+          <w:lang w:val="de-DE"/>
+        </w:rPr>
+        <w:t>G</w:t>
+      </w:r>
+      <w:r>
+        <w:rPr>
+          <w:lang w:val="de-DE"/>
+        </w:rPr>
+        <w:t>esamt</w:t>
+      </w:r>
+      <w:r>
+        <w:rPr>
+          <w:lang w:val="de-DE"/>
+        </w:rPr>
+        <w:t>b</w:t>
+      </w:r>
+      <w:r>
+        <w:rPr>
+          <w:lang w:val="de-DE"/>
+        </w:rPr>
+        <w:t>elastung</w:t>
+      </w:r>
+      <w:r>
+        <w:rPr>
+          <w:lang w:val="de-DE"/>
+        </w:rPr>
+        <w:t xml:space="preserve"> des Trafos dieser nicht mehr seine</w:t>
+      </w:r>
+      <w:r>
+        <w:rPr>
+          <w:lang w:val="de-DE"/>
+        </w:rPr>
+        <w:t xml:space="preserve"> Leerlaufspannung </w:t>
+      </w:r>
+      <w:r>
+        <w:rPr>
+          <w:lang w:val="de-DE"/>
+        </w:rPr>
+        <w:t>liefern kann</w:t>
+      </w:r>
+      <w:r>
+        <w:rPr>
+          <w:lang w:val="de-DE"/>
+        </w:rPr>
+        <w:t xml:space="preserve"> und in Richtung seiner Nennspannung, welche bei der Belastung mit seinem Nennstrom erreicht wird,</w:t>
+      </w:r>
+      <w:r>
+        <w:rPr>
+          <w:lang w:val="de-DE"/>
+        </w:rPr>
+        <w:t xml:space="preserve"> zusammenbrach,</w:t>
+      </w:r>
+      <w:r>
+        <w:rPr>
+          <w:lang w:val="de-DE"/>
+        </w:rPr>
+        <w:t xml:space="preserve"> wurde die Parallelschaltung von R2 und R3</w:t>
       </w:r>
       <w:r>
         <w:rPr>
@@ -10607,7 +10932,21 @@
         <w:rPr>
           <w:lang w:val="de-DE"/>
         </w:rPr>
-        <w:t>, da weniger Spannung, als zuvor, an dem Widerstand abfällt.</w:t>
+        <w:t>, da weniger Spannung, als zuvor, an dem Widerstand abfällt</w:t>
+      </w:r>
+      <w:r>
+        <w:rPr>
+          <w:lang w:val="de-DE"/>
+        </w:rPr>
+        <w:t xml:space="preserve"> und den beiden Endstufenröhren mehr Spannung und dementsprechend mehr Leistung zur Verfügung steht</w:t>
+      </w:r>
+      <w:bookmarkStart w:id="22" w:name="_GoBack"/>
+      <w:bookmarkEnd w:id="22"/>
+      <w:r>
+        <w:rPr>
+          <w:lang w:val="de-DE"/>
+        </w:rPr>
+        <w:t>.</w:t>
       </w:r>
     </w:p>
     <w:p>
@@ -10661,6 +11000,7 @@
             <w:rFonts w:ascii="Cambria Math" w:hAnsi="Cambria Math"/>
             <w:lang w:val="de-DE"/>
           </w:rPr>
+          <w:lastRenderedPageBreak/>
           <m:t>τ=</m:t>
         </m:r>
         <m:d>
@@ -10806,27 +11146,7 @@
                 <w:rFonts w:ascii="Cambria Math" w:eastAsiaTheme="minorEastAsia" w:hAnsi="Cambria Math"/>
                 <w:lang w:val="de-DE"/>
               </w:rPr>
-              <m:t>Ω</m:t>
-            </m:r>
-            <m:r>
-              <m:rPr>
-                <m:sty m:val="p"/>
-              </m:rPr>
-              <w:rPr>
-                <w:rFonts w:ascii="Cambria Math" w:eastAsiaTheme="minorEastAsia" w:hAnsi="Cambria Math"/>
-                <w:lang w:val="de-DE"/>
-              </w:rPr>
-              <m:t>*14k</m:t>
-            </m:r>
-            <m:r>
-              <m:rPr>
-                <m:sty m:val="p"/>
-              </m:rPr>
-              <w:rPr>
-                <w:rFonts w:ascii="Cambria Math" w:eastAsiaTheme="minorEastAsia" w:hAnsi="Cambria Math"/>
-                <w:lang w:val="de-DE"/>
-              </w:rPr>
-              <m:t>Ω</m:t>
+              <m:t>Ω*14kΩ</m:t>
             </m:r>
           </m:num>
           <m:den>
@@ -10845,27 +11165,7 @@
                 <w:rFonts w:ascii="Cambria Math" w:eastAsiaTheme="minorEastAsia" w:hAnsi="Cambria Math"/>
                 <w:lang w:val="de-DE"/>
               </w:rPr>
-              <m:t>Ω</m:t>
-            </m:r>
-            <m:r>
-              <m:rPr>
-                <m:sty m:val="p"/>
-              </m:rPr>
-              <w:rPr>
-                <w:rFonts w:ascii="Cambria Math" w:eastAsiaTheme="minorEastAsia" w:hAnsi="Cambria Math"/>
-                <w:lang w:val="de-DE"/>
-              </w:rPr>
-              <m:t>+14k</m:t>
-            </m:r>
-            <m:r>
-              <m:rPr>
-                <m:sty m:val="p"/>
-              </m:rPr>
-              <w:rPr>
-                <w:rFonts w:ascii="Cambria Math" w:eastAsiaTheme="minorEastAsia" w:hAnsi="Cambria Math"/>
-                <w:lang w:val="de-DE"/>
-              </w:rPr>
-              <m:t>Ω</m:t>
+              <m:t>Ω+14kΩ</m:t>
             </m:r>
           </m:den>
         </m:f>
@@ -10918,6 +11218,7 @@
           <w:lang w:val="de-DE"/>
         </w:rPr>
       </w:pPr>
+      <w:bookmarkStart w:id="23" w:name="_Toc9347630"/>
       <w:r>
         <w:rPr>
           <w:lang w:val="de-DE"/>
@@ -10925,7 +11226,7 @@
         <w:lastRenderedPageBreak/>
         <w:t>Bestellliste</w:t>
       </w:r>
-      <w:bookmarkEnd w:id="22"/>
+      <w:bookmarkEnd w:id="23"/>
     </w:p>
     <w:tbl>
       <w:tblPr>
@@ -11913,7 +12214,7 @@
           <w:lang w:val="de-DE"/>
         </w:rPr>
       </w:pPr>
-      <w:bookmarkStart w:id="23" w:name="_Toc9342752"/>
+      <w:bookmarkStart w:id="24" w:name="_Toc9347631"/>
       <w:r>
         <w:rPr>
           <w:lang w:val="de-DE"/>
@@ -11921,7 +12222,7 @@
         <w:lastRenderedPageBreak/>
         <w:t>Vorverstärker</w:t>
       </w:r>
-      <w:bookmarkEnd w:id="23"/>
+      <w:bookmarkEnd w:id="24"/>
     </w:p>
     <w:p>
       <w:pPr>
@@ -11930,7 +12231,7 @@
           <w:lang w:val="de-DE"/>
         </w:rPr>
       </w:pPr>
-      <w:bookmarkStart w:id="24" w:name="_Toc9342753"/>
+      <w:bookmarkStart w:id="25" w:name="_Toc9347632"/>
       <w:r>
         <w:rPr>
           <w:lang w:val="de-DE"/>
@@ -11943,7 +12244,7 @@
         </w:rPr>
         <w:t xml:space="preserve"> für die Testschaltung</w:t>
       </w:r>
-      <w:bookmarkEnd w:id="24"/>
+      <w:bookmarkEnd w:id="25"/>
     </w:p>
     <w:p>
       <w:pPr>
@@ -12297,7 +12598,7 @@
           <w:lang w:val="de-DE"/>
         </w:rPr>
       </w:pPr>
-      <w:bookmarkStart w:id="25" w:name="_Toc9342754"/>
+      <w:bookmarkStart w:id="26" w:name="_Toc9347633"/>
       <w:r>
         <w:rPr>
           <w:lang w:val="de-DE"/>
@@ -12305,7 +12606,7 @@
         <w:lastRenderedPageBreak/>
         <w:t>Messergebnisse</w:t>
       </w:r>
-      <w:bookmarkEnd w:id="25"/>
+      <w:bookmarkEnd w:id="26"/>
     </w:p>
     <w:p>
       <w:pPr>
@@ -12575,7 +12876,7 @@
           <w:lang w:val="de-DE"/>
         </w:rPr>
       </w:pPr>
-      <w:bookmarkStart w:id="26" w:name="_Toc9342755"/>
+      <w:bookmarkStart w:id="27" w:name="_Toc9347634"/>
       <w:r>
         <w:rPr>
           <w:lang w:val="de-DE"/>
@@ -12583,7 +12884,7 @@
         <w:lastRenderedPageBreak/>
         <w:t>Endstufe</w:t>
       </w:r>
-      <w:bookmarkEnd w:id="26"/>
+      <w:bookmarkEnd w:id="27"/>
     </w:p>
     <w:p>
       <w:pPr>
@@ -12592,7 +12893,7 @@
           <w:lang w:val="de-DE"/>
         </w:rPr>
       </w:pPr>
-      <w:bookmarkStart w:id="27" w:name="_Toc9342756"/>
+      <w:bookmarkStart w:id="28" w:name="_Toc9347635"/>
       <w:r>
         <w:rPr>
           <w:noProof/>
@@ -12768,7 +13069,7 @@
         </w:rPr>
         <w:t>Schaltplan für die Endstufe</w:t>
       </w:r>
-      <w:bookmarkEnd w:id="27"/>
+      <w:bookmarkEnd w:id="28"/>
     </w:p>
     <w:p>
       <w:pPr>
@@ -12965,7 +13266,7 @@
           <w:lang w:val="de-DE"/>
         </w:rPr>
       </w:pPr>
-      <w:bookmarkStart w:id="28" w:name="_Toc9342757"/>
+      <w:bookmarkStart w:id="29" w:name="_Toc9347636"/>
       <w:r>
         <w:rPr>
           <w:lang w:val="de-DE"/>
@@ -12980,7 +13281,7 @@
         </w:rPr>
         <w:t>Netzeil</w:t>
       </w:r>
-      <w:bookmarkEnd w:id="28"/>
+      <w:bookmarkEnd w:id="29"/>
       <w:proofErr w:type="spellEnd"/>
     </w:p>
     <w:p>
@@ -12990,14 +13291,14 @@
           <w:lang w:val="de-DE"/>
         </w:rPr>
       </w:pPr>
-      <w:bookmarkStart w:id="29" w:name="_Toc9342758"/>
+      <w:bookmarkStart w:id="30" w:name="_Toc9347637"/>
       <w:r>
         <w:rPr>
           <w:lang w:val="de-DE"/>
         </w:rPr>
         <w:t>Schaltung</w:t>
       </w:r>
-      <w:bookmarkEnd w:id="29"/>
+      <w:bookmarkEnd w:id="30"/>
     </w:p>
     <w:p>
       <w:pPr>
@@ -13094,14 +13395,14 @@
           <w:lang w:val="de-DE"/>
         </w:rPr>
       </w:pPr>
-      <w:bookmarkStart w:id="30" w:name="_Toc9342759"/>
+      <w:bookmarkStart w:id="31" w:name="_Toc9347638"/>
       <w:r>
         <w:rPr>
           <w:lang w:val="de-DE"/>
         </w:rPr>
         <w:t>Messungen</w:t>
       </w:r>
-      <w:bookmarkEnd w:id="30"/>
+      <w:bookmarkEnd w:id="31"/>
     </w:p>
     <w:p>
       <w:pPr>
@@ -13990,6 +14291,7 @@
           <w:lang w:val="de-DE"/>
         </w:rPr>
       </w:pPr>
+      <w:bookmarkStart w:id="32" w:name="_Toc9347639"/>
       <w:r>
         <w:rPr>
           <w:lang w:val="de-DE"/>
@@ -13997,6 +14299,7 @@
         <w:lastRenderedPageBreak/>
         <w:t>Gehäuse</w:t>
       </w:r>
+      <w:bookmarkEnd w:id="32"/>
     </w:p>
     <w:p>
       <w:pPr>
@@ -14057,24 +14360,14 @@
                             <w:r>
                               <w:t xml:space="preserve">Figure </w:t>
                             </w:r>
-                            <w:r>
-                              <w:fldChar w:fldCharType="begin"/>
-                            </w:r>
-                            <w:r>
-                              <w:instrText xml:space="preserve"> SEQ Figure \* ARABIC </w:instrText>
-                            </w:r>
-                            <w:r>
-                              <w:fldChar w:fldCharType="separate"/>
-                            </w:r>
-                            <w:r>
-                              <w:rPr>
-                                <w:noProof/>
-                              </w:rPr>
-                              <w:t>10</w:t>
-                            </w:r>
-                            <w:r>
-                              <w:fldChar w:fldCharType="end"/>
-                            </w:r>
+                            <w:fldSimple w:instr=" SEQ Figure \* ARABIC ">
+                              <w:r>
+                                <w:rPr>
+                                  <w:noProof/>
+                                </w:rPr>
+                                <w:t>10</w:t>
+                              </w:r>
+                            </w:fldSimple>
                             <w:r>
                               <w:t>: 3D Modell Gehäuse</w:t>
                             </w:r>
@@ -14110,24 +14403,14 @@
                       <w:r>
                         <w:t xml:space="preserve">Figure </w:t>
                       </w:r>
-                      <w:r>
-                        <w:fldChar w:fldCharType="begin"/>
-                      </w:r>
-                      <w:r>
-                        <w:instrText xml:space="preserve"> SEQ Figure \* ARABIC </w:instrText>
-                      </w:r>
-                      <w:r>
-                        <w:fldChar w:fldCharType="separate"/>
-                      </w:r>
-                      <w:r>
-                        <w:rPr>
-                          <w:noProof/>
-                        </w:rPr>
-                        <w:t>10</w:t>
-                      </w:r>
-                      <w:r>
-                        <w:fldChar w:fldCharType="end"/>
-                      </w:r>
+                      <w:fldSimple w:instr=" SEQ Figure \* ARABIC ">
+                        <w:r>
+                          <w:rPr>
+                            <w:noProof/>
+                          </w:rPr>
+                          <w:t>10</w:t>
+                        </w:r>
+                      </w:fldSimple>
                       <w:r>
                         <w:t>: 3D Modell Gehäuse</w:t>
                       </w:r>
@@ -14324,6 +14607,7 @@
           <w:lang w:val="de-DE"/>
         </w:rPr>
       </w:pPr>
+      <w:bookmarkStart w:id="33" w:name="_Toc9347640"/>
       <w:r>
         <w:rPr>
           <w:noProof/>
@@ -14373,24 +14657,14 @@
                             <w:r>
                               <w:t xml:space="preserve">Figure </w:t>
                             </w:r>
-                            <w:r>
-                              <w:fldChar w:fldCharType="begin"/>
-                            </w:r>
-                            <w:r>
-                              <w:instrText xml:space="preserve"> SEQ Figure \* ARABIC </w:instrText>
-                            </w:r>
-                            <w:r>
-                              <w:fldChar w:fldCharType="separate"/>
-                            </w:r>
-                            <w:r>
-                              <w:rPr>
-                                <w:noProof/>
-                              </w:rPr>
-                              <w:t>11</w:t>
-                            </w:r>
-                            <w:r>
-                              <w:fldChar w:fldCharType="end"/>
-                            </w:r>
+                            <w:fldSimple w:instr=" SEQ Figure \* ARABIC ">
+                              <w:r>
+                                <w:rPr>
+                                  <w:noProof/>
+                                </w:rPr>
+                                <w:t>11</w:t>
+                              </w:r>
+                            </w:fldSimple>
                             <w:r>
                               <w:t>: Mechanische Zeichnung des Gehäuses</w:t>
                             </w:r>
@@ -14421,24 +14695,14 @@
                       <w:r>
                         <w:t xml:space="preserve">Figure </w:t>
                       </w:r>
-                      <w:r>
-                        <w:fldChar w:fldCharType="begin"/>
-                      </w:r>
-                      <w:r>
-                        <w:instrText xml:space="preserve"> SEQ Figure \* ARABIC </w:instrText>
-                      </w:r>
-                      <w:r>
-                        <w:fldChar w:fldCharType="separate"/>
-                      </w:r>
-                      <w:r>
-                        <w:rPr>
-                          <w:noProof/>
-                        </w:rPr>
-                        <w:t>11</w:t>
-                      </w:r>
-                      <w:r>
-                        <w:fldChar w:fldCharType="end"/>
-                      </w:r>
+                      <w:fldSimple w:instr=" SEQ Figure \* ARABIC ">
+                        <w:r>
+                          <w:rPr>
+                            <w:noProof/>
+                          </w:rPr>
+                          <w:t>11</w:t>
+                        </w:r>
+                      </w:fldSimple>
                       <w:r>
                         <w:t>: Mechanische Zeichnung des Gehäuses</w:t>
                       </w:r>
@@ -14527,6 +14791,7 @@
         </w:rPr>
         <w:t>Mechanische Zeichnung</w:t>
       </w:r>
+      <w:bookmarkEnd w:id="33"/>
     </w:p>
     <w:p>
       <w:pPr>
@@ -16176,6 +16441,7 @@
   <w:style w:type="character" w:default="1" w:styleId="Absatz-Standardschriftart">
     <w:name w:val="Default Paragraph Font"/>
     <w:uiPriority w:val="1"/>
+    <w:semiHidden/>
     <w:unhideWhenUsed/>
   </w:style>
   <w:style w:type="table" w:default="1" w:styleId="NormaleTabelle">
@@ -25370,7 +25636,7 @@
 </file>
 
 <file path=customXml/itemProps1.xml><?xml version="1.0" encoding="utf-8"?>
-<ds:datastoreItem xmlns:ds="http://schemas.openxmlformats.org/officeDocument/2006/customXml" ds:itemID="{F1ABF40C-3FCD-4661-9B05-A1C4CA2BC378}">
+<ds:datastoreItem xmlns:ds="http://schemas.openxmlformats.org/officeDocument/2006/customXml" ds:itemID="{16CE6A55-E6A9-47C3-A9C9-4D31FBE647E9}">
   <ds:schemaRefs>
     <ds:schemaRef ds:uri="http://schemas.openxmlformats.org/officeDocument/2006/bibliography"/>
   </ds:schemaRefs>

</xml_diff>